<commit_message>
finished user case 3
</commit_message>
<xml_diff>
--- a/User cases/Use-Case-3.docx
+++ b/User cases/Use-Case-3.docx
@@ -974,8 +974,6 @@
               </w:rPr>
               <w:t>[Order is set to in progress and an order number is generated</w:t>
             </w:r>
-            <w:bookmarkStart w:id="0" w:name="_GoBack"/>
-            <w:bookmarkEnd w:id="0"/>
             <w:r>
               <w:rPr>
                 <w:sz w:val="24"/>
@@ -1105,14 +1103,13 @@
               <w:rPr>
                 <w:sz w:val="24"/>
               </w:rPr>
-              <w:t>[description in words of the extension scenario]</w:t>
-            </w:r>
-            <w:r>
-              <w:rPr>
-                <w:sz w:val="24"/>
-              </w:rPr>
-              <w:br/>
-              <w:t>&lt;[pointer to scenario diagrams for the extension scenario]&gt;</w:t>
+              <w:t>[</w:t>
+            </w:r>
+            <w:r>
+              <w:rPr>
+                <w:sz w:val="24"/>
+              </w:rPr>
+              <w:t>N/A]</w:t>
             </w:r>
           </w:p>
         </w:tc>
@@ -1146,91 +1143,6 @@
                 <w:sz w:val="24"/>
               </w:rPr>
             </w:pPr>
-            <w:r>
-              <w:rPr>
-                <w:sz w:val="24"/>
-              </w:rPr>
-              <w:t>[An extension scenario indicates the step or range of steps in the main success scenario where possible branching occurs, and the resulting actions which vary from the main success scenario.  Identify the step number of main scenario where branching action occurs (</w:t>
-            </w:r>
-            <w:r>
-              <w:rPr>
-                <w:i/>
-                <w:sz w:val="24"/>
-              </w:rPr>
-              <w:t>n</w:t>
-            </w:r>
-            <w:r>
-              <w:rPr>
-                <w:sz w:val="24"/>
-              </w:rPr>
-              <w:t>), and list the condition followed by the actions.]</w:t>
-            </w:r>
-          </w:p>
-          <w:p>
-            <w:pPr>
-              <w:rPr>
-                <w:sz w:val="24"/>
-              </w:rPr>
-            </w:pPr>
-            <w:r>
-              <w:rPr>
-                <w:sz w:val="24"/>
-              </w:rPr>
-              <w:t xml:space="preserve">[na.  Condition causing branching:] </w:t>
-            </w:r>
-          </w:p>
-          <w:p>
-            <w:pPr>
-              <w:rPr>
-                <w:sz w:val="24"/>
-              </w:rPr>
-            </w:pPr>
-            <w:r>
-              <w:rPr>
-                <w:sz w:val="24"/>
-              </w:rPr>
-              <w:t xml:space="preserve">       [</w:t>
-            </w:r>
-            <w:r>
-              <w:rPr>
-                <w:i/>
-                <w:sz w:val="24"/>
-              </w:rPr>
-              <w:t>n</w:t>
-            </w:r>
-            <w:r>
-              <w:rPr>
-                <w:sz w:val="24"/>
-              </w:rPr>
-              <w:t>a1.  Action (or name and number of “extend” use case)]</w:t>
-            </w:r>
-          </w:p>
-          <w:p>
-            <w:pPr>
-              <w:rPr>
-                <w:sz w:val="24"/>
-              </w:rPr>
-            </w:pPr>
-            <w:r>
-              <w:rPr>
-                <w:sz w:val="24"/>
-              </w:rPr>
-              <w:lastRenderedPageBreak/>
-              <w:t xml:space="preserve">       [</w:t>
-            </w:r>
-            <w:r>
-              <w:rPr>
-                <w:i/>
-                <w:sz w:val="24"/>
-              </w:rPr>
-              <w:t>n</w:t>
-            </w:r>
-            <w:r>
-              <w:rPr>
-                <w:sz w:val="24"/>
-              </w:rPr>
-              <w:t>a2.  Action (or name and number of “extend” use case)]</w:t>
-            </w:r>
           </w:p>
         </w:tc>
       </w:tr>
@@ -1261,6 +1173,7 @@
               <w:pStyle w:val="Heading2"/>
             </w:pPr>
             <w:r>
+              <w:lastRenderedPageBreak/>
               <w:t>SPECIAL REQUIREMENTS</w:t>
             </w:r>
           </w:p>
@@ -1321,10 +1234,9 @@
             </w:pPr>
             <w:r>
               <w:rPr>
-                <w:i/>
-                <w:sz w:val="24"/>
-              </w:rPr>
-              <w:t>n</w:t>
+                <w:sz w:val="24"/>
+              </w:rPr>
+              <w:t>1</w:t>
             </w:r>
           </w:p>
         </w:tc>
@@ -1348,13 +1260,7 @@
               <w:rPr>
                 <w:sz w:val="24"/>
               </w:rPr>
-              <w:t>any non-functional, quality attribute or constraint related to the use case. IE: POS system should use touchscreen UI</w:t>
-            </w:r>
-            <w:r>
-              <w:rPr>
-                <w:sz w:val="24"/>
-              </w:rPr>
-              <w:t>.]</w:t>
+              <w:t>Screen would have to be touch screen for faster creating of an order]</w:t>
             </w:r>
           </w:p>
         </w:tc>
@@ -1466,13 +1372,7 @@
               <w:rPr>
                 <w:sz w:val="24"/>
               </w:rPr>
-              <w:t>[</w:t>
-            </w:r>
-            <w:r>
-              <w:rPr>
-                <w:sz w:val="24"/>
-              </w:rPr>
-              <w:t>variations on how things should be done. IE: “POS system must support credit card input by card reader or keyboard.”, or “Barcode reader should support UPC, EAN and SKU barcode types”]</w:t>
+              <w:t>N/A</w:t>
             </w:r>
           </w:p>
         </w:tc>
@@ -1491,7 +1391,10 @@
         <w:t>FREQUENCY OF OCCURRENCE</w:t>
       </w:r>
       <w:r>
-        <w:t>: [How frequently will this Use Case occur?]</w:t>
+        <w:t>: [</w:t>
+      </w:r>
+      <w:r>
+        <w:t>Many times a day]</w:t>
       </w:r>
     </w:p>
     <w:p/>
@@ -1603,14 +1506,16 @@
               <w:rPr>
                 <w:sz w:val="24"/>
               </w:rPr>
-              <w:t>[list of all requirements or possible requirements that have be</w:t>
-            </w:r>
-            <w:r>
-              <w:rPr>
-                <w:sz w:val="24"/>
-              </w:rPr>
-              <w:t>en deferred to future increments; any open questions that need to be answered before the use case can be completed</w:t>
-            </w:r>
+              <w:t>[</w:t>
+            </w:r>
+            <w:r>
+              <w:rPr>
+                <w:sz w:val="24"/>
+              </w:rPr>
+              <w:t>Should the customer be able to place an order from their table wihtout the waiter? Touchscreen pad at table?</w:t>
+            </w:r>
+            <w:bookmarkStart w:id="0" w:name="_GoBack"/>
+            <w:bookmarkEnd w:id="0"/>
             <w:r>
               <w:rPr>
                 <w:sz w:val="24"/>

</xml_diff>